<commit_message>
Remove IBM and lakshya from resume.
Haven't done significant works in them. Removing them  helps making
resume compact.
</commit_message>
<xml_diff>
--- a/source/resume/Sai Prasad.docx
+++ b/source/resume/Sai Prasad.docx
@@ -58,6 +58,7 @@
                 <w:szCs w:val="18"/>
               </w:rPr>
             </w:pPr>
+            <w:proofErr w:type="gramStart"/>
             <w:r>
               <w:rPr>
                 <w:b/>
@@ -66,6 +67,7 @@
               </w:rPr>
               <w:t>saiprasad.ch@gmail.com</w:t>
             </w:r>
+            <w:proofErr w:type="gramEnd"/>
           </w:p>
           <w:p>
             <w:pPr>
@@ -311,6 +313,7 @@
         </w:rPr>
         <w:t xml:space="preserve">C++, </w:t>
       </w:r>
+      <w:proofErr w:type="spellStart"/>
       <w:r>
         <w:rPr>
           <w:color w:val="000000"/>
@@ -319,6 +322,7 @@
         </w:rPr>
         <w:t>Javascript</w:t>
       </w:r>
+      <w:proofErr w:type="spellEnd"/>
       <w:r>
         <w:rPr>
           <w:color w:val="000000"/>
@@ -327,8 +331,6 @@
         </w:rPr>
         <w:t>, Win32 APIs</w:t>
       </w:r>
-      <w:bookmarkStart w:id="0" w:name="_GoBack"/>
-      <w:bookmarkEnd w:id="0"/>
       <w:r>
         <w:rPr>
           <w:color w:val="000000"/>
@@ -337,6 +339,7 @@
         </w:rPr>
         <w:t xml:space="preserve">, </w:t>
       </w:r>
+      <w:proofErr w:type="spellStart"/>
       <w:r>
         <w:rPr>
           <w:color w:val="000000"/>
@@ -351,7 +354,16 @@
           <w:sz w:val="20"/>
           <w:szCs w:val="20"/>
         </w:rPr>
-        <w:t xml:space="preserve">Query, </w:t>
+        <w:t>Query</w:t>
+      </w:r>
+      <w:proofErr w:type="spellEnd"/>
+      <w:r>
+        <w:rPr>
+          <w:color w:val="000000"/>
+          <w:sz w:val="20"/>
+          <w:szCs w:val="20"/>
+        </w:rPr>
+        <w:t xml:space="preserve">, </w:t>
       </w:r>
       <w:r>
         <w:rPr>
@@ -3600,334 +3612,14 @@
       <w:pPr>
         <w:spacing w:before="40" w:after="40"/>
         <w:rPr>
-          <w:sz w:val="20"/>
-          <w:szCs w:val="20"/>
-        </w:rPr>
-      </w:pPr>
-    </w:p>
-    <w:p>
-      <w:pPr>
-        <w:spacing w:before="40" w:after="40"/>
-        <w:rPr>
-          <w:b/>
-          <w:color w:val="000000"/>
-          <w:sz w:val="20"/>
-          <w:szCs w:val="20"/>
-          <w:lang w:val="en-IN"/>
-        </w:rPr>
-      </w:pPr>
-      <w:r>
-        <w:rPr>
-          <w:b/>
-          <w:color w:val="000000"/>
-          <w:sz w:val="20"/>
-          <w:szCs w:val="20"/>
-          <w:lang w:val="en-IN"/>
-        </w:rPr>
-        <w:t>IBM India Private Limited, Bangalore</w:t>
-      </w:r>
-    </w:p>
-    <w:p>
-      <w:pPr>
-        <w:spacing w:before="40" w:after="40"/>
-        <w:rPr>
-          <w:color w:val="000000"/>
-          <w:sz w:val="20"/>
-          <w:szCs w:val="20"/>
-          <w:lang w:val="en-IN"/>
-        </w:rPr>
-      </w:pPr>
-      <w:r>
-        <w:rPr>
-          <w:b/>
-          <w:color w:val="000000"/>
-          <w:sz w:val="20"/>
-          <w:szCs w:val="20"/>
-          <w:lang w:val="en-IN"/>
-        </w:rPr>
-        <w:t>Duration:</w:t>
-      </w:r>
-      <w:r>
-        <w:rPr>
-          <w:color w:val="000000"/>
-          <w:sz w:val="20"/>
-          <w:szCs w:val="20"/>
-          <w:lang w:val="en-IN"/>
-        </w:rPr>
-        <w:t xml:space="preserve"> </w:t>
-      </w:r>
-      <w:r>
-        <w:rPr>
-          <w:color w:val="000000"/>
-          <w:sz w:val="20"/>
-          <w:szCs w:val="20"/>
-          <w:lang w:val="en-IN"/>
-        </w:rPr>
-        <w:t>May</w:t>
-      </w:r>
-      <w:r>
-        <w:rPr>
-          <w:color w:val="000000"/>
-          <w:sz w:val="20"/>
-          <w:szCs w:val="20"/>
-          <w:lang w:val="en-IN"/>
-        </w:rPr>
-        <w:t xml:space="preserve"> 200</w:t>
-      </w:r>
-      <w:r>
-        <w:rPr>
-          <w:color w:val="000000"/>
-          <w:sz w:val="20"/>
-          <w:szCs w:val="20"/>
-          <w:lang w:val="en-IN"/>
-        </w:rPr>
-        <w:t>8</w:t>
-      </w:r>
-      <w:r>
-        <w:rPr>
-          <w:color w:val="000000"/>
-          <w:sz w:val="20"/>
-          <w:szCs w:val="20"/>
-          <w:lang w:val="en-IN"/>
-        </w:rPr>
-        <w:t xml:space="preserve"> – </w:t>
-      </w:r>
-      <w:r>
-        <w:rPr>
-          <w:color w:val="000000"/>
-          <w:sz w:val="20"/>
-          <w:szCs w:val="20"/>
-          <w:lang w:val="en-IN"/>
-        </w:rPr>
-        <w:t>July 2008</w:t>
-      </w:r>
-      <w:r>
-        <w:rPr>
-          <w:color w:val="000000"/>
-          <w:sz w:val="20"/>
-          <w:szCs w:val="20"/>
-          <w:lang w:val="en-IN"/>
-        </w:rPr>
-        <w:t xml:space="preserve">             </w:t>
-      </w:r>
-      <w:r>
-        <w:rPr>
-          <w:b/>
-          <w:color w:val="000000"/>
-          <w:sz w:val="20"/>
-          <w:szCs w:val="20"/>
-          <w:lang w:val="en-IN"/>
-        </w:rPr>
-        <w:t>Position:</w:t>
-      </w:r>
-      <w:r>
-        <w:rPr>
-          <w:color w:val="000000"/>
-          <w:sz w:val="20"/>
-          <w:szCs w:val="20"/>
-          <w:lang w:val="en-IN"/>
-        </w:rPr>
-        <w:t xml:space="preserve"> </w:t>
-      </w:r>
-      <w:r>
-        <w:rPr>
-          <w:color w:val="000000"/>
-          <w:sz w:val="20"/>
-          <w:szCs w:val="20"/>
-          <w:lang w:val="en-IN"/>
-        </w:rPr>
-        <w:t>Academic Intern</w:t>
-      </w:r>
-    </w:p>
-    <w:p>
-      <w:pPr>
-        <w:spacing w:before="40" w:after="40"/>
-        <w:rPr>
-          <w:b/>
-          <w:bCs/>
-          <w:color w:val="000000"/>
-          <w:sz w:val="20"/>
-          <w:szCs w:val="20"/>
-          <w:lang w:val="en-IN"/>
-        </w:rPr>
-      </w:pPr>
-      <w:r>
-        <w:rPr>
-          <w:b/>
-          <w:bCs/>
-          <w:color w:val="000000"/>
-          <w:sz w:val="20"/>
-          <w:szCs w:val="20"/>
-          <w:lang w:val="en-IN"/>
-        </w:rPr>
-        <w:softHyphen/>
-      </w:r>
-    </w:p>
-    <w:p>
-      <w:pPr>
-        <w:spacing w:before="40" w:after="40"/>
-        <w:rPr>
-          <w:b/>
-          <w:bCs/>
-          <w:color w:val="000000"/>
-          <w:sz w:val="20"/>
-          <w:szCs w:val="20"/>
-          <w:lang w:val="en-IN"/>
-        </w:rPr>
-      </w:pPr>
-      <w:r>
-        <w:rPr>
-          <w:b/>
-          <w:bCs/>
-          <w:color w:val="000000"/>
-          <w:sz w:val="20"/>
-          <w:szCs w:val="20"/>
-          <w:lang w:val="en-IN"/>
-        </w:rPr>
-        <w:t>Dashboard</w:t>
-      </w:r>
-      <w:r>
-        <w:rPr>
-          <w:b/>
-          <w:bCs/>
-          <w:color w:val="000000"/>
-          <w:sz w:val="20"/>
-          <w:szCs w:val="20"/>
-          <w:lang w:val="en-IN"/>
-        </w:rPr>
-        <w:t xml:space="preserve"> for IBM Master Data Management Server</w:t>
-      </w:r>
-    </w:p>
-    <w:p>
-      <w:pPr>
-        <w:spacing w:before="40" w:after="40"/>
-        <w:ind w:left="360"/>
-        <w:rPr>
-          <w:bCs/>
-          <w:color w:val="000000"/>
-          <w:sz w:val="20"/>
-          <w:szCs w:val="20"/>
-          <w:lang w:val="en-IN"/>
-        </w:rPr>
-      </w:pPr>
-      <w:r>
-        <w:rPr>
-          <w:bCs/>
-          <w:color w:val="000000"/>
-          <w:sz w:val="20"/>
-          <w:szCs w:val="20"/>
-          <w:lang w:val="en-IN"/>
-        </w:rPr>
-        <w:t>I</w:t>
-      </w:r>
-      <w:r>
-        <w:rPr>
-          <w:bCs/>
-          <w:color w:val="000000"/>
-          <w:sz w:val="20"/>
-          <w:szCs w:val="20"/>
-          <w:lang w:val="en-IN"/>
-        </w:rPr>
-        <w:t>BM Master Data Management Server provides operational environment to maintain an organization’s information about customers, produc</w:t>
-      </w:r>
-      <w:r>
-        <w:rPr>
-          <w:bCs/>
-          <w:color w:val="000000"/>
-          <w:sz w:val="20"/>
-          <w:szCs w:val="20"/>
-          <w:lang w:val="en-IN"/>
-        </w:rPr>
-        <w:t>ts and accounts data. Worked o</w:t>
-      </w:r>
-      <w:r>
-        <w:rPr>
-          <w:bCs/>
-          <w:color w:val="000000"/>
-          <w:sz w:val="20"/>
-          <w:szCs w:val="20"/>
-          <w:lang w:val="en-IN"/>
-        </w:rPr>
-        <w:t xml:space="preserve">n </w:t>
-      </w:r>
-      <w:r>
-        <w:rPr>
-          <w:bCs/>
-          <w:color w:val="000000"/>
-          <w:sz w:val="20"/>
-          <w:szCs w:val="20"/>
-          <w:lang w:val="en-IN"/>
-        </w:rPr>
-        <w:t>developing its</w:t>
-      </w:r>
-      <w:r>
-        <w:rPr>
-          <w:bCs/>
-          <w:color w:val="000000"/>
-          <w:sz w:val="20"/>
-          <w:szCs w:val="20"/>
-          <w:lang w:val="en-IN"/>
-        </w:rPr>
-        <w:t xml:space="preserve"> web-based user interface.</w:t>
-      </w:r>
-    </w:p>
-    <w:p>
-      <w:pPr>
-        <w:numPr>
-          <w:ilvl w:val="0"/>
-          <w:numId w:val="7"/>
-        </w:numPr>
-        <w:spacing w:before="40" w:after="40"/>
-        <w:rPr>
-          <w:sz w:val="20"/>
-          <w:szCs w:val="20"/>
-        </w:rPr>
-      </w:pPr>
-      <w:r>
-        <w:rPr>
-          <w:sz w:val="20"/>
-          <w:szCs w:val="20"/>
-        </w:rPr>
-        <w:t xml:space="preserve">Technologies used: HTML, JavaScript, </w:t>
-      </w:r>
-      <w:hyperlink r:id="rId12" w:history="1">
-        <w:r>
-          <w:rPr>
-            <w:rStyle w:val="Hyperlink"/>
-            <w:sz w:val="20"/>
-            <w:szCs w:val="20"/>
-          </w:rPr>
-          <w:t>Dojo Toolkit</w:t>
-        </w:r>
-      </w:hyperlink>
-      <w:r>
-        <w:rPr>
-          <w:sz w:val="20"/>
-          <w:szCs w:val="20"/>
-        </w:rPr>
-        <w:t xml:space="preserve">, </w:t>
-      </w:r>
-      <w:hyperlink r:id="rId13" w:history="1">
-        <w:r>
-          <w:rPr>
-            <w:rStyle w:val="Hyperlink"/>
-            <w:sz w:val="20"/>
-            <w:szCs w:val="20"/>
-          </w:rPr>
-          <w:t>dojox.gfx</w:t>
-        </w:r>
-      </w:hyperlink>
-    </w:p>
-    <w:p>
-      <w:pPr>
-        <w:spacing w:before="40" w:after="40"/>
-        <w:rPr>
-          <w:color w:val="000000"/>
-          <w:sz w:val="20"/>
-          <w:szCs w:val="20"/>
-          <w:lang w:val="en-IN"/>
-        </w:rPr>
-      </w:pPr>
+          <w:color w:val="000000"/>
+          <w:sz w:val="20"/>
+          <w:szCs w:val="20"/>
+          <w:lang w:val="en-IN"/>
+        </w:rPr>
+      </w:pPr>
+      <w:bookmarkStart w:id="0" w:name="_GoBack"/>
+      <w:bookmarkEnd w:id="0"/>
     </w:p>
     <w:p>
       <w:pPr>
@@ -3975,471 +3667,6 @@
           <w:b/>
           <w:bCs/>
           <w:color w:val="000000"/>
-          <w:sz w:val="18"/>
-          <w:szCs w:val="18"/>
-          <w:lang w:val="en-IN"/>
-        </w:rPr>
-      </w:pPr>
-    </w:p>
-    <w:p>
-      <w:pPr>
-        <w:spacing w:before="40" w:after="40"/>
-        <w:rPr>
-          <w:b/>
-          <w:bCs/>
-          <w:color w:val="000000"/>
-          <w:sz w:val="20"/>
-          <w:szCs w:val="20"/>
-          <w:lang w:val="en-IN"/>
-        </w:rPr>
-      </w:pPr>
-      <w:r>
-        <w:rPr>
-          <w:b/>
-          <w:bCs/>
-          <w:color w:val="000000"/>
-          <w:sz w:val="20"/>
-          <w:szCs w:val="20"/>
-          <w:lang w:val="en-IN"/>
-        </w:rPr>
-        <w:t>The Lakshya Foundation</w:t>
-      </w:r>
-      <w:r>
-        <w:rPr>
-          <w:b/>
-          <w:bCs/>
-          <w:color w:val="000000"/>
-          <w:sz w:val="20"/>
-          <w:szCs w:val="20"/>
-          <w:lang w:val="en-IN"/>
-        </w:rPr>
-        <w:t xml:space="preserve"> (February</w:t>
-      </w:r>
-      <w:r>
-        <w:rPr>
-          <w:b/>
-          <w:bCs/>
-          <w:color w:val="000000"/>
-          <w:sz w:val="20"/>
-          <w:szCs w:val="20"/>
-          <w:lang w:val="en-IN"/>
-        </w:rPr>
-        <w:t xml:space="preserve"> </w:t>
-      </w:r>
-      <w:r>
-        <w:rPr>
-          <w:b/>
-          <w:bCs/>
-          <w:color w:val="000000"/>
-          <w:sz w:val="20"/>
-          <w:szCs w:val="20"/>
-          <w:lang w:val="en-IN"/>
-        </w:rPr>
-        <w:t xml:space="preserve">2011 </w:t>
-      </w:r>
-      <w:r>
-        <w:rPr>
-          <w:b/>
-          <w:bCs/>
-          <w:color w:val="000000"/>
-          <w:sz w:val="20"/>
-          <w:szCs w:val="20"/>
-          <w:lang w:val="en-IN"/>
-        </w:rPr>
-        <w:t>- May</w:t>
-      </w:r>
-      <w:r>
-        <w:rPr>
-          <w:b/>
-          <w:bCs/>
-          <w:color w:val="000000"/>
-          <w:sz w:val="20"/>
-          <w:szCs w:val="20"/>
-          <w:lang w:val="en-IN"/>
-        </w:rPr>
-        <w:t xml:space="preserve"> 2011)</w:t>
-      </w:r>
-    </w:p>
-    <w:p>
-      <w:pPr>
-        <w:spacing w:before="40" w:after="40"/>
-        <w:rPr>
-          <w:bCs/>
-          <w:color w:val="000000"/>
-          <w:sz w:val="20"/>
-          <w:szCs w:val="20"/>
-          <w:lang w:val="en-IN"/>
-        </w:rPr>
-      </w:pPr>
-      <w:hyperlink r:id="rId14" w:history="1">
-        <w:r>
-          <w:rPr>
-            <w:rStyle w:val="Hyperlink"/>
-            <w:bCs/>
-            <w:sz w:val="20"/>
-            <w:szCs w:val="20"/>
-            <w:lang w:val="en-IN"/>
-          </w:rPr>
-          <w:t>The Lakshya Foundation</w:t>
-        </w:r>
-      </w:hyperlink>
-      <w:r>
-        <w:rPr>
-          <w:bCs/>
-          <w:color w:val="000000"/>
-          <w:sz w:val="20"/>
-          <w:szCs w:val="20"/>
-          <w:lang w:val="en-IN"/>
-        </w:rPr>
-        <w:t xml:space="preserve"> is a trust established by alumni of NIT, Warangal.</w:t>
-      </w:r>
-      <w:r>
-        <w:rPr>
-          <w:bCs/>
-          <w:color w:val="000000"/>
-          <w:sz w:val="20"/>
-          <w:szCs w:val="20"/>
-          <w:lang w:val="en-IN"/>
-        </w:rPr>
-        <w:t xml:space="preserve"> Provided</w:t>
-      </w:r>
-      <w:r>
-        <w:rPr>
-          <w:bCs/>
-          <w:color w:val="000000"/>
-          <w:sz w:val="20"/>
-          <w:szCs w:val="20"/>
-          <w:lang w:val="en-IN"/>
-        </w:rPr>
-        <w:t xml:space="preserve"> assistance in the development of the backend features of their website.</w:t>
-      </w:r>
-    </w:p>
-    <w:p>
-      <w:pPr>
-        <w:spacing w:before="40" w:after="40"/>
-        <w:rPr>
-          <w:bCs/>
-          <w:color w:val="000000"/>
-          <w:sz w:val="20"/>
-          <w:szCs w:val="20"/>
-          <w:lang w:val="en-IN"/>
-        </w:rPr>
-      </w:pPr>
-    </w:p>
-    <w:p>
-      <w:pPr>
-        <w:pStyle w:val="ListParagraph"/>
-        <w:numPr>
-          <w:ilvl w:val="0"/>
-          <w:numId w:val="9"/>
-        </w:numPr>
-        <w:spacing w:before="40" w:after="40"/>
-        <w:rPr>
-          <w:b/>
-          <w:bCs/>
-          <w:color w:val="000000"/>
-          <w:sz w:val="20"/>
-          <w:szCs w:val="20"/>
-          <w:lang w:val="en-IN"/>
-        </w:rPr>
-      </w:pPr>
-      <w:r>
-        <w:rPr>
-          <w:bCs/>
-          <w:color w:val="000000"/>
-          <w:sz w:val="20"/>
-          <w:szCs w:val="20"/>
-          <w:lang w:val="en-IN"/>
-        </w:rPr>
-        <w:t xml:space="preserve">Technologies used: </w:t>
-      </w:r>
-      <w:r>
-        <w:rPr>
-          <w:bCs/>
-          <w:color w:val="000000"/>
-          <w:sz w:val="20"/>
-          <w:szCs w:val="20"/>
-          <w:lang w:val="en-IN"/>
-        </w:rPr>
-        <w:t>Kohana 2.3.4</w:t>
-      </w:r>
-      <w:r>
-        <w:rPr>
-          <w:bCs/>
-          <w:color w:val="000000"/>
-          <w:sz w:val="20"/>
-          <w:szCs w:val="20"/>
-          <w:lang w:val="en-IN"/>
-        </w:rPr>
-        <w:t xml:space="preserve">, </w:t>
-      </w:r>
-      <w:r>
-        <w:rPr>
-          <w:bCs/>
-          <w:color w:val="000000"/>
-          <w:sz w:val="20"/>
-          <w:szCs w:val="20"/>
-          <w:lang w:val="en-IN"/>
-        </w:rPr>
-        <w:t xml:space="preserve">Kohana ORM, </w:t>
-      </w:r>
-      <w:r>
-        <w:rPr>
-          <w:bCs/>
-          <w:color w:val="000000"/>
-          <w:sz w:val="20"/>
-          <w:szCs w:val="20"/>
-          <w:lang w:val="en-IN"/>
-        </w:rPr>
-        <w:t xml:space="preserve">Javascript, </w:t>
-      </w:r>
-      <w:r>
-        <w:rPr>
-          <w:bCs/>
-          <w:color w:val="000000"/>
-          <w:sz w:val="20"/>
-          <w:szCs w:val="20"/>
-          <w:lang w:val="en-IN"/>
-        </w:rPr>
-        <w:t>MySQL</w:t>
-      </w:r>
-    </w:p>
-    <w:p>
-      <w:pPr>
-        <w:pStyle w:val="ListParagraph"/>
-        <w:numPr>
-          <w:ilvl w:val="0"/>
-          <w:numId w:val="9"/>
-        </w:numPr>
-        <w:spacing w:before="40" w:after="40"/>
-        <w:rPr>
-          <w:b/>
-          <w:bCs/>
-          <w:color w:val="000000"/>
-          <w:sz w:val="20"/>
-          <w:szCs w:val="20"/>
-          <w:lang w:val="en-IN"/>
-        </w:rPr>
-      </w:pPr>
-      <w:r>
-        <w:rPr>
-          <w:bCs/>
-          <w:color w:val="000000"/>
-          <w:sz w:val="20"/>
-          <w:szCs w:val="20"/>
-          <w:lang w:val="en-IN"/>
-        </w:rPr>
-        <w:t xml:space="preserve">Has set up a mechanism to pull from the online </w:t>
-      </w:r>
-      <w:r>
-        <w:rPr>
-          <w:sz w:val="20"/>
-          <w:szCs w:val="20"/>
-        </w:rPr>
-        <w:t xml:space="preserve">repository </w:t>
-      </w:r>
-      <w:r>
-        <w:rPr>
-          <w:bCs/>
-          <w:color w:val="000000"/>
-          <w:sz w:val="20"/>
-          <w:szCs w:val="20"/>
-          <w:lang w:val="en-IN"/>
-        </w:rPr>
-        <w:t>to the web server (</w:t>
-      </w:r>
-      <w:r>
-        <w:rPr>
-          <w:bCs/>
-          <w:color w:val="000000"/>
-          <w:sz w:val="20"/>
-          <w:szCs w:val="20"/>
-          <w:lang w:val="en-IN"/>
-        </w:rPr>
-        <w:t xml:space="preserve">where </w:t>
-      </w:r>
-      <w:r>
-        <w:rPr>
-          <w:bCs/>
-          <w:color w:val="000000"/>
-          <w:sz w:val="20"/>
-          <w:szCs w:val="20"/>
-          <w:lang w:val="en-IN"/>
-        </w:rPr>
-        <w:t>Git client</w:t>
-      </w:r>
-      <w:r>
-        <w:rPr>
-          <w:bCs/>
-          <w:color w:val="000000"/>
-          <w:sz w:val="20"/>
-          <w:szCs w:val="20"/>
-          <w:lang w:val="en-IN"/>
-        </w:rPr>
-        <w:t xml:space="preserve"> was unavailable</w:t>
-      </w:r>
-      <w:r>
-        <w:rPr>
-          <w:bCs/>
-          <w:color w:val="000000"/>
-          <w:sz w:val="20"/>
-          <w:szCs w:val="20"/>
-          <w:lang w:val="en-IN"/>
-        </w:rPr>
-        <w:t>)</w:t>
-      </w:r>
-    </w:p>
-    <w:p>
-      <w:pPr>
-        <w:pStyle w:val="ListParagraph"/>
-        <w:numPr>
-          <w:ilvl w:val="0"/>
-          <w:numId w:val="9"/>
-        </w:numPr>
-        <w:spacing w:before="40" w:after="40"/>
-        <w:rPr>
-          <w:b/>
-          <w:bCs/>
-          <w:color w:val="000000"/>
-          <w:sz w:val="20"/>
-          <w:szCs w:val="20"/>
-          <w:lang w:val="en-IN"/>
-        </w:rPr>
-      </w:pPr>
-      <w:r>
-        <w:rPr>
-          <w:bCs/>
-          <w:color w:val="000000"/>
-          <w:sz w:val="20"/>
-          <w:szCs w:val="20"/>
-          <w:lang w:val="en-IN"/>
-        </w:rPr>
-        <w:t xml:space="preserve">Designed a new, </w:t>
-      </w:r>
-      <w:r>
-        <w:rPr>
-          <w:bCs/>
-          <w:color w:val="000000"/>
-          <w:sz w:val="20"/>
-          <w:szCs w:val="20"/>
-          <w:lang w:val="en-IN"/>
-        </w:rPr>
-        <w:t>better</w:t>
-      </w:r>
-      <w:r>
-        <w:rPr>
-          <w:bCs/>
-          <w:color w:val="000000"/>
-          <w:sz w:val="20"/>
-          <w:szCs w:val="20"/>
-          <w:lang w:val="en-IN"/>
-        </w:rPr>
-        <w:t xml:space="preserve"> &amp; flexible</w:t>
-      </w:r>
-      <w:r>
-        <w:rPr>
-          <w:bCs/>
-          <w:color w:val="000000"/>
-          <w:sz w:val="20"/>
-          <w:szCs w:val="20"/>
-          <w:lang w:val="en-IN"/>
-        </w:rPr>
-        <w:t xml:space="preserve"> database schema</w:t>
-      </w:r>
-      <w:r>
-        <w:rPr>
-          <w:bCs/>
-          <w:color w:val="000000"/>
-          <w:sz w:val="20"/>
-          <w:szCs w:val="20"/>
-          <w:lang w:val="en-IN"/>
-        </w:rPr>
-        <w:t xml:space="preserve"> for the increasing needs of the site.</w:t>
-      </w:r>
-    </w:p>
-    <w:p>
-      <w:pPr>
-        <w:pStyle w:val="ListParagraph"/>
-        <w:numPr>
-          <w:ilvl w:val="0"/>
-          <w:numId w:val="9"/>
-        </w:numPr>
-        <w:spacing w:before="40" w:after="40"/>
-        <w:rPr>
-          <w:b/>
-          <w:bCs/>
-          <w:color w:val="000000"/>
-          <w:sz w:val="20"/>
-          <w:szCs w:val="20"/>
-          <w:lang w:val="en-IN"/>
-        </w:rPr>
-      </w:pPr>
-      <w:r>
-        <w:rPr>
-          <w:bCs/>
-          <w:color w:val="000000"/>
-          <w:sz w:val="20"/>
-          <w:szCs w:val="20"/>
-          <w:lang w:val="en-IN"/>
-        </w:rPr>
-        <w:t xml:space="preserve">Assisting other team members with their learning technologies, setting good </w:t>
-      </w:r>
-      <w:r>
-        <w:rPr>
-          <w:bCs/>
-          <w:color w:val="000000"/>
-          <w:sz w:val="20"/>
-          <w:szCs w:val="20"/>
-          <w:lang w:val="en-IN"/>
-        </w:rPr>
-        <w:t xml:space="preserve">coding </w:t>
-      </w:r>
-      <w:r>
-        <w:rPr>
-          <w:bCs/>
-          <w:color w:val="000000"/>
-          <w:sz w:val="20"/>
-          <w:szCs w:val="20"/>
-          <w:lang w:val="en-IN"/>
-        </w:rPr>
-        <w:t>practices and with any issues they face.</w:t>
-      </w:r>
-    </w:p>
-    <w:p>
-      <w:pPr>
-        <w:pStyle w:val="ListParagraph"/>
-        <w:spacing w:before="40" w:after="40"/>
-        <w:ind w:left="360"/>
-        <w:rPr>
-          <w:b/>
-          <w:bCs/>
-          <w:color w:val="000000"/>
-          <w:sz w:val="20"/>
-          <w:szCs w:val="20"/>
-          <w:lang w:val="en-IN"/>
-        </w:rPr>
-      </w:pPr>
-    </w:p>
-    <w:p>
-      <w:pPr>
-        <w:spacing w:before="40" w:after="40"/>
-        <w:rPr>
-          <w:b/>
-          <w:bCs/>
-          <w:color w:val="000000"/>
-          <w:sz w:val="20"/>
-          <w:szCs w:val="20"/>
-          <w:lang w:val="en-IN"/>
-        </w:rPr>
-      </w:pPr>
-    </w:p>
-    <w:p>
-      <w:pPr>
-        <w:spacing w:before="40" w:after="40"/>
-        <w:rPr>
-          <w:b/>
-          <w:bCs/>
-          <w:color w:val="000000"/>
           <w:sz w:val="20"/>
           <w:szCs w:val="20"/>
           <w:lang w:val="en-IN"/>
@@ -4479,7 +3706,7 @@
           <w:lang w:val="en-IN"/>
         </w:rPr>
       </w:pPr>
-      <w:hyperlink r:id="rId15" w:history="1">
+      <w:hyperlink r:id="rId12" w:history="1">
         <w:r>
           <w:rPr>
             <w:rStyle w:val="Hyperlink"/>
@@ -4704,7 +3931,8 @@
         </w:rPr>
         <w:t xml:space="preserve">Technologies used: PHP, </w:t>
       </w:r>
-      <w:hyperlink r:id="rId16" w:history="1">
+      <w:hyperlink r:id="rId13" w:history="1">
+        <w:proofErr w:type="spellStart"/>
         <w:r>
           <w:rPr>
             <w:rStyle w:val="Hyperlink"/>
@@ -4713,6 +3941,7 @@
           </w:rPr>
           <w:t>CodeIgniter</w:t>
         </w:r>
+        <w:proofErr w:type="spellEnd"/>
       </w:hyperlink>
       <w:r>
         <w:rPr>
@@ -4721,7 +3950,7 @@
         </w:rPr>
         <w:t xml:space="preserve"> (site archived at </w:t>
       </w:r>
-      <w:hyperlink r:id="rId17" w:history="1">
+      <w:hyperlink r:id="rId14" w:history="1">
         <w:r>
           <w:rPr>
             <w:rStyle w:val="Hyperlink"/>
@@ -4738,7 +3967,8 @@
         </w:rPr>
         <w:t xml:space="preserve">), </w:t>
       </w:r>
-      <w:hyperlink r:id="rId18" w:history="1">
+      <w:hyperlink r:id="rId15" w:history="1">
+        <w:proofErr w:type="spellStart"/>
         <w:r>
           <w:rPr>
             <w:rStyle w:val="Hyperlink"/>
@@ -4747,6 +3977,7 @@
           </w:rPr>
           <w:t>Kohana</w:t>
         </w:r>
+        <w:proofErr w:type="spellEnd"/>
       </w:hyperlink>
       <w:r>
         <w:rPr>
@@ -4755,7 +3986,8 @@
         </w:rPr>
         <w:t xml:space="preserve">, </w:t>
       </w:r>
-      <w:hyperlink r:id="rId19" w:history="1">
+      <w:hyperlink r:id="rId16" w:history="1">
+        <w:proofErr w:type="spellStart"/>
         <w:r>
           <w:rPr>
             <w:rStyle w:val="Hyperlink"/>
@@ -4772,6 +4004,7 @@
           </w:rPr>
           <w:t>Query</w:t>
         </w:r>
+        <w:proofErr w:type="spellEnd"/>
       </w:hyperlink>
       <w:r>
         <w:rPr>
@@ -4785,7 +4018,15 @@
           <w:sz w:val="20"/>
           <w:szCs w:val="20"/>
         </w:rPr>
-        <w:t>, Java</w:t>
+        <w:t xml:space="preserve">, </w:t>
+      </w:r>
+      <w:proofErr w:type="spellStart"/>
+      <w:r>
+        <w:rPr>
+          <w:sz w:val="20"/>
+          <w:szCs w:val="20"/>
+        </w:rPr>
+        <w:t>Java</w:t>
       </w:r>
       <w:r>
         <w:rPr>
@@ -4801,6 +4042,7 @@
         </w:rPr>
         <w:t>cript</w:t>
       </w:r>
+      <w:proofErr w:type="spellEnd"/>
     </w:p>
     <w:p>
       <w:pPr>
@@ -5019,7 +4261,7 @@
         <w:tab/>
         <w:t xml:space="preserve">:  </w:t>
       </w:r>
-      <w:hyperlink r:id="rId20" w:history="1">
+      <w:hyperlink r:id="rId17" w:history="1">
         <w:r>
           <w:rPr>
             <w:rStyle w:val="Hyperlink"/>
@@ -5072,7 +4314,7 @@
         <w:tab/>
         <w:t xml:space="preserve">: </w:t>
       </w:r>
-      <w:hyperlink r:id="rId21" w:history="1">
+      <w:hyperlink r:id="rId18" w:history="1">
         <w:r>
           <w:rPr>
             <w:rStyle w:val="Hyperlink"/>
@@ -7680,7 +6922,7 @@
 </file>
 
 <file path=customXml/itemProps1.xml><?xml version="1.0" encoding="utf-8"?>
-<ds:datastoreItem xmlns:ds="http://schemas.openxmlformats.org/officeDocument/2006/customXml" ds:itemID="{63A07A84-70EF-1140-BFA3-30B617B7798E}">
+<ds:datastoreItem xmlns:ds="http://schemas.openxmlformats.org/officeDocument/2006/customXml" ds:itemID="{AD21E961-B6B8-EE46-82B4-AFCC9EE5C451}">
   <ds:schemaRefs>
     <ds:schemaRef ds:uri="http://schemas.openxmlformats.org/officeDocument/2006/bibliography"/>
   </ds:schemaRefs>

</xml_diff>